<commit_message>
Update the BOM list of parts for order. Total cost of 70
</commit_message>
<xml_diff>
--- a/Requirements/ADSEN86-Hardware-SystemArchitecture.docx
+++ b/Requirements/ADSEN86-Hardware-SystemArchitecture.docx
@@ -91,19 +91,7 @@
     <w:p>
       <w:r>
         <w:tab/>
-        <w:t xml:space="preserve">This document provides the overall </w:t>
-      </w:r>
-      <w:r>
-        <w:t xml:space="preserve">hardware </w:t>
-      </w:r>
-      <w:r>
-        <w:t>system architecture of the ADSEN86 project. ADSEN is Automatic Drone Sentry that has AI capabilities to follow its main user’s commands and perform sen</w:t>
-      </w:r>
-      <w:r>
-        <w:t>t</w:t>
-      </w:r>
-      <w:r>
-        <w:t xml:space="preserve">ry function. This architecture document provides a high level overview of the entire system and how the drone is architected to provide its service. </w:t>
+        <w:t xml:space="preserve">This document provides the overall hardware system architecture of the ADSEN86 project. ADSEN is Automatic Drone Sentry that has AI capabilities to follow its main user’s commands and perform sentry function. This architecture document provides a high level overview of the entire system and how the drone is architected to provide its service. </w:t>
       </w:r>
     </w:p>
     <w:p>
@@ -3883,15 +3871,16 @@
     <w:tbl>
       <w:tblPr>
         <w:tblStyle w:val="TableGrid"/>
-        <w:tblW w:w="0" w:type="auto"/>
+        <w:tblW w:w="9647" w:type="dxa"/>
+        <w:tblLayout w:type="fixed"/>
         <w:tblLook w:val="04A0" w:firstRow="1" w:lastRow="0" w:firstColumn="1" w:lastColumn="0" w:noHBand="0" w:noVBand="1"/>
       </w:tblPr>
       <w:tblGrid>
-        <w:gridCol w:w="1862"/>
-        <w:gridCol w:w="2093"/>
-        <w:gridCol w:w="1631"/>
-        <w:gridCol w:w="1862"/>
-        <w:gridCol w:w="1862"/>
+        <w:gridCol w:w="1290"/>
+        <w:gridCol w:w="1495"/>
+        <w:gridCol w:w="5067"/>
+        <w:gridCol w:w="783"/>
+        <w:gridCol w:w="1012"/>
       </w:tblGrid>
       <w:tr>
         <w:trPr>
@@ -3899,7 +3888,7 @@
         </w:trPr>
         <w:tc>
           <w:tcPr>
-            <w:tcW w:w="1862" w:type="dxa"/>
+            <w:tcW w:w="1290" w:type="dxa"/>
           </w:tcPr>
           <w:p>
             <w:pPr>
@@ -3917,7 +3906,7 @@
         </w:tc>
         <w:tc>
           <w:tcPr>
-            <w:tcW w:w="2093" w:type="dxa"/>
+            <w:tcW w:w="1495" w:type="dxa"/>
           </w:tcPr>
           <w:p>
             <w:pPr>
@@ -3935,7 +3924,7 @@
         </w:tc>
         <w:tc>
           <w:tcPr>
-            <w:tcW w:w="1631" w:type="dxa"/>
+            <w:tcW w:w="5067" w:type="dxa"/>
           </w:tcPr>
           <w:p>
             <w:pPr>
@@ -3951,7 +3940,7 @@
         </w:tc>
         <w:tc>
           <w:tcPr>
-            <w:tcW w:w="1862" w:type="dxa"/>
+            <w:tcW w:w="783" w:type="dxa"/>
           </w:tcPr>
           <w:p>
             <w:pPr>
@@ -3965,11 +3954,13 @@
               </w:rPr>
               <w:t>Number of items</w:t>
             </w:r>
-          </w:p>
-        </w:tc>
-        <w:tc>
-          <w:tcPr>
-            <w:tcW w:w="1862" w:type="dxa"/>
+            <w:bookmarkStart w:id="0" w:name="_GoBack"/>
+            <w:bookmarkEnd w:id="0"/>
+          </w:p>
+        </w:tc>
+        <w:tc>
+          <w:tcPr>
+            <w:tcW w:w="1012" w:type="dxa"/>
           </w:tcPr>
           <w:p>
             <w:pPr>
@@ -3993,7 +3984,7 @@
         </w:trPr>
         <w:tc>
           <w:tcPr>
-            <w:tcW w:w="1862" w:type="dxa"/>
+            <w:tcW w:w="1290" w:type="dxa"/>
           </w:tcPr>
           <w:p>
             <w:r>
@@ -4003,27 +3994,49 @@
         </w:tc>
         <w:tc>
           <w:tcPr>
-            <w:tcW w:w="2093" w:type="dxa"/>
-          </w:tcPr>
-          <w:p/>
-        </w:tc>
-        <w:tc>
-          <w:tcPr>
-            <w:tcW w:w="1631" w:type="dxa"/>
-          </w:tcPr>
-          <w:p/>
-        </w:tc>
-        <w:tc>
-          <w:tcPr>
-            <w:tcW w:w="1862" w:type="dxa"/>
-          </w:tcPr>
-          <w:p/>
-        </w:tc>
-        <w:tc>
-          <w:tcPr>
-            <w:tcW w:w="1862" w:type="dxa"/>
-          </w:tcPr>
-          <w:p/>
+            <w:tcW w:w="1495" w:type="dxa"/>
+          </w:tcPr>
+          <w:p>
+            <w:r>
+              <w:t>EMAX Eco II 2302 Series</w:t>
+            </w:r>
+            <w:r>
+              <w:t xml:space="preserve"> – 1700KV</w:t>
+            </w:r>
+          </w:p>
+        </w:tc>
+        <w:tc>
+          <w:tcPr>
+            <w:tcW w:w="5067" w:type="dxa"/>
+          </w:tcPr>
+          <w:p>
+            <w:r>
+              <w:t>https://emaxmodel.com/collections/ecoii-series/products/emax-eco-ii-series-2306-1700kv-1900kv-2400kv-brushless-motor-for-rc-drone-fpv-racing</w:t>
+            </w:r>
+          </w:p>
+        </w:tc>
+        <w:tc>
+          <w:tcPr>
+            <w:tcW w:w="783" w:type="dxa"/>
+          </w:tcPr>
+          <w:p>
+            <w:r>
+              <w:t xml:space="preserve">     4</w:t>
+            </w:r>
+          </w:p>
+        </w:tc>
+        <w:tc>
+          <w:tcPr>
+            <w:tcW w:w="1012" w:type="dxa"/>
+          </w:tcPr>
+          <w:p>
+            <w:r>
+              <w:t xml:space="preserve">   </w:t>
+            </w:r>
+            <w:r>
+              <w:t>$78.25</w:t>
+            </w:r>
+          </w:p>
         </w:tc>
       </w:tr>
       <w:tr>
@@ -4032,7 +4045,7 @@
         </w:trPr>
         <w:tc>
           <w:tcPr>
-            <w:tcW w:w="1862" w:type="dxa"/>
+            <w:tcW w:w="1290" w:type="dxa"/>
           </w:tcPr>
           <w:p>
             <w:r>
@@ -4042,27 +4055,99 @@
         </w:tc>
         <w:tc>
           <w:tcPr>
-            <w:tcW w:w="2093" w:type="dxa"/>
-          </w:tcPr>
+            <w:tcW w:w="1495" w:type="dxa"/>
+          </w:tcPr>
+          <w:p>
+            <w:r>
+              <w:t>DALPROP 5050</w:t>
+            </w:r>
+          </w:p>
+        </w:tc>
+        <w:tc>
+          <w:tcPr>
+            <w:tcW w:w="5067" w:type="dxa"/>
+          </w:tcPr>
+          <w:p>
+            <w:r>
+              <w:t>https://www.expressdroneparts.com/products/dalprop-5050c</w:t>
+            </w:r>
+          </w:p>
+        </w:tc>
+        <w:tc>
+          <w:tcPr>
+            <w:tcW w:w="783" w:type="dxa"/>
+          </w:tcPr>
+          <w:p>
+            <w:r>
+              <w:t xml:space="preserve">     4</w:t>
+            </w:r>
+          </w:p>
+        </w:tc>
+        <w:tc>
+          <w:tcPr>
+            <w:tcW w:w="1012" w:type="dxa"/>
+          </w:tcPr>
+          <w:p>
+            <w:r>
+              <w:t>$12.00</w:t>
+            </w:r>
+          </w:p>
+        </w:tc>
+      </w:tr>
+      <w:tr>
+        <w:trPr>
+          <w:trHeight w:val="899"/>
+        </w:trPr>
+        <w:tc>
+          <w:tcPr>
+            <w:tcW w:w="1290" w:type="dxa"/>
+          </w:tcPr>
+          <w:p>
+            <w:r>
+              <w:t>Electronic Speed Control</w:t>
+            </w:r>
+          </w:p>
+        </w:tc>
+        <w:tc>
+          <w:tcPr>
+            <w:tcW w:w="1495" w:type="dxa"/>
+          </w:tcPr>
+          <w:p>
+            <w:r>
+              <w:t xml:space="preserve">EMAX BLHELI_S Bullet Series </w:t>
+            </w:r>
+          </w:p>
           <w:p/>
         </w:tc>
         <w:tc>
           <w:tcPr>
-            <w:tcW w:w="1631" w:type="dxa"/>
-          </w:tcPr>
-          <w:p/>
-        </w:tc>
-        <w:tc>
-          <w:tcPr>
-            <w:tcW w:w="1862" w:type="dxa"/>
-          </w:tcPr>
-          <w:p/>
-        </w:tc>
-        <w:tc>
-          <w:tcPr>
-            <w:tcW w:w="1862" w:type="dxa"/>
-          </w:tcPr>
-          <w:p/>
+            <w:tcW w:w="5067" w:type="dxa"/>
+          </w:tcPr>
+          <w:p>
+            <w:r>
+              <w:t>https://emaxmodel.com/collections/bullet-series-esc-1/products/emax-blheli_s-bullet-series-35a-3-6s-esc-6-3g-support-onshot42-multishot</w:t>
+            </w:r>
+          </w:p>
+        </w:tc>
+        <w:tc>
+          <w:tcPr>
+            <w:tcW w:w="783" w:type="dxa"/>
+          </w:tcPr>
+          <w:p>
+            <w:r>
+              <w:t xml:space="preserve">     4</w:t>
+            </w:r>
+          </w:p>
+        </w:tc>
+        <w:tc>
+          <w:tcPr>
+            <w:tcW w:w="1012" w:type="dxa"/>
+          </w:tcPr>
+          <w:p>
+            <w:r>
+              <w:t>$77.00</w:t>
+            </w:r>
+          </w:p>
         </w:tc>
       </w:tr>
       <w:tr>
@@ -4071,37 +4156,77 @@
         </w:trPr>
         <w:tc>
           <w:tcPr>
-            <w:tcW w:w="1862" w:type="dxa"/>
-          </w:tcPr>
-          <w:p>
-            <w:r>
-              <w:t>Electronic Speed Control</w:t>
-            </w:r>
-          </w:p>
-        </w:tc>
-        <w:tc>
-          <w:tcPr>
-            <w:tcW w:w="2093" w:type="dxa"/>
-          </w:tcPr>
+            <w:tcW w:w="1290" w:type="dxa"/>
+          </w:tcPr>
+          <w:p>
+            <w:r>
+              <w:t>Li-Po Battery 2500mAh</w:t>
+            </w:r>
+          </w:p>
+        </w:tc>
+        <w:tc>
+          <w:tcPr>
+            <w:tcW w:w="1495" w:type="dxa"/>
+          </w:tcPr>
+          <w:p>
+            <w:pPr>
+              <w:rPr>
+                <w:rFonts w:ascii="Arial" w:hAnsi="Arial" w:cs="Arial"/>
+                <w:color w:val="000000"/>
+                <w:spacing w:val="15"/>
+                <w:sz w:val="27"/>
+                <w:szCs w:val="27"/>
+              </w:rPr>
+            </w:pPr>
+            <w:proofErr w:type="spellStart"/>
+            <w:r>
+              <w:t>Tattu</w:t>
+            </w:r>
+            <w:proofErr w:type="spellEnd"/>
+            <w:r>
+              <w:t xml:space="preserve"> G-Tech 3500mAh 6S</w:t>
+            </w:r>
+          </w:p>
           <w:p/>
         </w:tc>
         <w:tc>
           <w:tcPr>
-            <w:tcW w:w="1631" w:type="dxa"/>
-          </w:tcPr>
+            <w:tcW w:w="5067" w:type="dxa"/>
+          </w:tcPr>
+          <w:p>
+            <w:hyperlink r:id="rId4" w:history="1">
+              <w:r>
+                <w:rPr>
+                  <w:rStyle w:val="Hyperlink"/>
+                </w:rPr>
+                <w:t>https://genstattu.com/tattu-g-tech-3500mah-6s-150c-lipo-battery-pack-with-xt90-s-plug/</w:t>
+              </w:r>
+            </w:hyperlink>
+          </w:p>
           <w:p/>
-        </w:tc>
-        <w:tc>
-          <w:tcPr>
-            <w:tcW w:w="1862" w:type="dxa"/>
-          </w:tcPr>
           <w:p/>
-        </w:tc>
-        <w:tc>
-          <w:tcPr>
-            <w:tcW w:w="1862" w:type="dxa"/>
-          </w:tcPr>
           <w:p/>
+        </w:tc>
+        <w:tc>
+          <w:tcPr>
+            <w:tcW w:w="783" w:type="dxa"/>
+          </w:tcPr>
+          <w:p>
+            <w:r>
+              <w:lastRenderedPageBreak/>
+              <w:t>1</w:t>
+            </w:r>
+          </w:p>
+        </w:tc>
+        <w:tc>
+          <w:tcPr>
+            <w:tcW w:w="1012" w:type="dxa"/>
+          </w:tcPr>
+          <w:p>
+            <w:r>
+              <w:t>$96.99</w:t>
+            </w:r>
+          </w:p>
         </w:tc>
       </w:tr>
       <w:tr>
@@ -4110,37 +4235,118 @@
         </w:trPr>
         <w:tc>
           <w:tcPr>
-            <w:tcW w:w="1862" w:type="dxa"/>
-          </w:tcPr>
-          <w:p>
-            <w:r>
-              <w:t>Li-Po Battery 2500mAh</w:t>
-            </w:r>
-          </w:p>
-        </w:tc>
-        <w:tc>
-          <w:tcPr>
-            <w:tcW w:w="2093" w:type="dxa"/>
+            <w:tcW w:w="1290" w:type="dxa"/>
           </w:tcPr>
           <w:p/>
-        </w:tc>
-        <w:tc>
-          <w:tcPr>
-            <w:tcW w:w="1631" w:type="dxa"/>
+          <w:p>
+            <w:r>
+              <w:t>4 Way splitter battery connector</w:t>
+            </w:r>
+          </w:p>
+        </w:tc>
+        <w:tc>
+          <w:tcPr>
+            <w:tcW w:w="1495" w:type="dxa"/>
           </w:tcPr>
           <w:p/>
-        </w:tc>
-        <w:tc>
-          <w:tcPr>
-            <w:tcW w:w="1862" w:type="dxa"/>
-          </w:tcPr>
           <w:p/>
-        </w:tc>
-        <w:tc>
-          <w:tcPr>
-            <w:tcW w:w="1862" w:type="dxa"/>
-          </w:tcPr>
+          <w:p>
+            <w:r>
+              <w:t>XT90 Parallel Battery Connector Male/Female</w:t>
+            </w:r>
+          </w:p>
+        </w:tc>
+        <w:tc>
+          <w:tcPr>
+            <w:tcW w:w="5067" w:type="dxa"/>
+          </w:tcPr>
+          <w:p>
+            <w:r>
+              <w:t xml:space="preserve"> </w:t>
+            </w:r>
+            <w:r>
+              <w:t>https://www.aliexpress.us/item/3256807031998332.html?spm=a2g0o.productlist.main.3.10c84313ttWUJ6&amp;aem_p4p_detail=202502041326306092003984330280014249810&amp;algo_pvid=7996c400-3eed-4dbb-8ea7-0c91f9c390cf&amp;algo_exp_id=7996c400-3eed-4dbb-8ea7-0c91f9c390cf-1&amp;pdp_ext_f=%7B%22order%22%3A%2262%22%2C%22eval%22%3A%221%22%7D&amp;pdp_npi=4%40dis%21USD%214.45%214.45%21%21%2132.38%2132.38%21%402101eab017387043904692059e889e%2112000039844543775%21sea%21US%210%21ABX&amp;curPageLogUid=opLJzqC35JVZ&amp;utparam-url=scene%3Asearch%7Cquery_from%3A&amp;search_p4p_id=202502041326306092003984330280014249810_2&amp;_gl=1*bdaxn2*_gcl_au*MTIwODU5OTA1Ny4xNzM4NzA0Mzky*_ga*MTg2NTExOTMwNi4xNzM4NzA0Mzky*_ga_VED1YSGNC7*MTczODcwNDM5Mi4xLjAuMTczODcwNDM5Mi42MC4wLjA.</w:t>
+            </w:r>
+          </w:p>
           <w:p/>
+          <w:p/>
+          <w:p/>
+          <w:p/>
+        </w:tc>
+        <w:tc>
+          <w:tcPr>
+            <w:tcW w:w="783" w:type="dxa"/>
+          </w:tcPr>
+          <w:p>
+            <w:r>
+              <w:t xml:space="preserve">      3</w:t>
+            </w:r>
+          </w:p>
+        </w:tc>
+        <w:tc>
+          <w:tcPr>
+            <w:tcW w:w="1012" w:type="dxa"/>
+          </w:tcPr>
+          <w:p>
+            <w:r>
+              <w:t>$13.35</w:t>
+            </w:r>
+          </w:p>
+        </w:tc>
+      </w:tr>
+      <w:tr>
+        <w:trPr>
+          <w:trHeight w:val="299"/>
+        </w:trPr>
+        <w:tc>
+          <w:tcPr>
+            <w:tcW w:w="1290" w:type="dxa"/>
+          </w:tcPr>
+          <w:p>
+            <w:r>
+              <w:t>XT90 connectors</w:t>
+            </w:r>
+          </w:p>
+        </w:tc>
+        <w:tc>
+          <w:tcPr>
+            <w:tcW w:w="1495" w:type="dxa"/>
+          </w:tcPr>
+          <w:p>
+            <w:r>
+              <w:t>12/10AWG XT90 Male Female Conversion Plug Connection Cable</w:t>
+            </w:r>
+          </w:p>
+        </w:tc>
+        <w:tc>
+          <w:tcPr>
+            <w:tcW w:w="5067" w:type="dxa"/>
+          </w:tcPr>
+          <w:p>
+            <w:r>
+              <w:t>https://www.aliexpress.us/item/3256808122157976.html?spm=a2g0o.productlist.main.31.10c84313ttWUJ6&amp;algo_pvid=7996c400-3eed-4dbb-8ea7-0c91f9c390cf&amp;algo_exp_id=7996c400-3eed-4dbb-8ea7-0c91f9c390cf-15&amp;pdp_ext_f=%7B%22order%22%3A%228%22%2C%22eval%22%3A%221%22%7D&amp;pdp_npi=4%40dis%21USD%216.27%210.99%21%21%2145.59%217.18%21%402101eab017387043904692059e889e%2112000044632892094%21sea%21US%210%21ABX&amp;curPageLogUid=CAuyKYxhuLbm&amp;utparam-url=scene%3Asearch%7Cquery_from%3A&amp;_gl=1*17nge18*_gcl_au*MTIwODU5OTA1Ny4xNzM4NzA0Mzky*_ga*MTg2NTExOTMwNi4xNzM4NzA0Mzky*_ga_VED1YSGNC7*MTczODcwNDM5Mi4xLjAuMTczODcwNDM5Mi42MC4wLjA.</w:t>
+            </w:r>
+          </w:p>
+        </w:tc>
+        <w:tc>
+          <w:tcPr>
+            <w:tcW w:w="783" w:type="dxa"/>
+          </w:tcPr>
+          <w:p>
+            <w:r>
+              <w:t xml:space="preserve">       4</w:t>
+            </w:r>
+          </w:p>
+        </w:tc>
+        <w:tc>
+          <w:tcPr>
+            <w:tcW w:w="1012" w:type="dxa"/>
+          </w:tcPr>
+          <w:p>
+            <w:r>
+              <w:t>$4.00</w:t>
+            </w:r>
+          </w:p>
         </w:tc>
       </w:tr>
       <w:tr>
@@ -4149,74 +4355,47 @@
         </w:trPr>
         <w:tc>
           <w:tcPr>
-            <w:tcW w:w="1862" w:type="dxa"/>
-          </w:tcPr>
-          <w:p>
-            <w:r>
-              <w:t>4 Way splitter battery connector</w:t>
-            </w:r>
-          </w:p>
-        </w:tc>
-        <w:tc>
-          <w:tcPr>
-            <w:tcW w:w="2093" w:type="dxa"/>
+            <w:tcW w:w="1290" w:type="dxa"/>
+          </w:tcPr>
+          <w:p>
+            <w:r>
+              <w:t>MIPI DSI display</w:t>
+            </w:r>
+          </w:p>
+        </w:tc>
+        <w:tc>
+          <w:tcPr>
+            <w:tcW w:w="1495" w:type="dxa"/>
+          </w:tcPr>
+          <w:p>
+            <w:pPr>
+              <w:rPr>
+                <w:b/>
+              </w:rPr>
+            </w:pPr>
+            <w:r>
+              <w:rPr>
+                <w:b/>
+              </w:rPr>
+              <w:t>TBD</w:t>
+            </w:r>
+          </w:p>
+        </w:tc>
+        <w:tc>
+          <w:tcPr>
+            <w:tcW w:w="5067" w:type="dxa"/>
           </w:tcPr>
           <w:p/>
         </w:tc>
         <w:tc>
           <w:tcPr>
-            <w:tcW w:w="1631" w:type="dxa"/>
+            <w:tcW w:w="783" w:type="dxa"/>
           </w:tcPr>
           <w:p/>
         </w:tc>
         <w:tc>
           <w:tcPr>
-            <w:tcW w:w="1862" w:type="dxa"/>
-          </w:tcPr>
-          <w:p/>
-        </w:tc>
-        <w:tc>
-          <w:tcPr>
-            <w:tcW w:w="1862" w:type="dxa"/>
-          </w:tcPr>
-          <w:p/>
-        </w:tc>
-      </w:tr>
-      <w:tr>
-        <w:trPr>
-          <w:trHeight w:val="299"/>
-        </w:trPr>
-        <w:tc>
-          <w:tcPr>
-            <w:tcW w:w="1862" w:type="dxa"/>
-          </w:tcPr>
-          <w:p>
-            <w:r>
-              <w:t>XT90 connectors</w:t>
-            </w:r>
-          </w:p>
-        </w:tc>
-        <w:tc>
-          <w:tcPr>
-            <w:tcW w:w="2093" w:type="dxa"/>
-          </w:tcPr>
-          <w:p/>
-        </w:tc>
-        <w:tc>
-          <w:tcPr>
-            <w:tcW w:w="1631" w:type="dxa"/>
-          </w:tcPr>
-          <w:p/>
-        </w:tc>
-        <w:tc>
-          <w:tcPr>
-            <w:tcW w:w="1862" w:type="dxa"/>
-          </w:tcPr>
-          <w:p/>
-        </w:tc>
-        <w:tc>
-          <w:tcPr>
-            <w:tcW w:w="1862" w:type="dxa"/>
+            <w:tcW w:w="1012" w:type="dxa"/>
           </w:tcPr>
           <w:p/>
         </w:tc>
@@ -4227,35 +4406,42 @@
         </w:trPr>
         <w:tc>
           <w:tcPr>
-            <w:tcW w:w="1862" w:type="dxa"/>
-          </w:tcPr>
-          <w:p>
-            <w:r>
-              <w:t>MIPI DSI display</w:t>
-            </w:r>
-          </w:p>
-        </w:tc>
-        <w:tc>
-          <w:tcPr>
-            <w:tcW w:w="2093" w:type="dxa"/>
+            <w:tcW w:w="1290" w:type="dxa"/>
+          </w:tcPr>
+          <w:p>
+            <w:r>
+              <w:t>Red LED</w:t>
+            </w:r>
+          </w:p>
+        </w:tc>
+        <w:tc>
+          <w:tcPr>
+            <w:tcW w:w="1495" w:type="dxa"/>
+          </w:tcPr>
+          <w:p>
+            <w:r>
+              <w:rPr>
+                <w:b/>
+              </w:rPr>
+              <w:t>TBD</w:t>
+            </w:r>
+          </w:p>
+        </w:tc>
+        <w:tc>
+          <w:tcPr>
+            <w:tcW w:w="5067" w:type="dxa"/>
           </w:tcPr>
           <w:p/>
         </w:tc>
         <w:tc>
           <w:tcPr>
-            <w:tcW w:w="1631" w:type="dxa"/>
+            <w:tcW w:w="783" w:type="dxa"/>
           </w:tcPr>
           <w:p/>
         </w:tc>
         <w:tc>
           <w:tcPr>
-            <w:tcW w:w="1862" w:type="dxa"/>
-          </w:tcPr>
-          <w:p/>
-        </w:tc>
-        <w:tc>
-          <w:tcPr>
-            <w:tcW w:w="1862" w:type="dxa"/>
+            <w:tcW w:w="1012" w:type="dxa"/>
           </w:tcPr>
           <w:p/>
         </w:tc>
@@ -4266,35 +4452,42 @@
         </w:trPr>
         <w:tc>
           <w:tcPr>
-            <w:tcW w:w="1862" w:type="dxa"/>
-          </w:tcPr>
-          <w:p>
-            <w:r>
-              <w:t>Red LED</w:t>
-            </w:r>
-          </w:p>
-        </w:tc>
-        <w:tc>
-          <w:tcPr>
-            <w:tcW w:w="2093" w:type="dxa"/>
+            <w:tcW w:w="1290" w:type="dxa"/>
+          </w:tcPr>
+          <w:p>
+            <w:r>
+              <w:t>Green LED</w:t>
+            </w:r>
+          </w:p>
+        </w:tc>
+        <w:tc>
+          <w:tcPr>
+            <w:tcW w:w="1495" w:type="dxa"/>
+          </w:tcPr>
+          <w:p>
+            <w:r>
+              <w:rPr>
+                <w:b/>
+              </w:rPr>
+              <w:t>TBD</w:t>
+            </w:r>
+          </w:p>
+        </w:tc>
+        <w:tc>
+          <w:tcPr>
+            <w:tcW w:w="5067" w:type="dxa"/>
           </w:tcPr>
           <w:p/>
         </w:tc>
         <w:tc>
           <w:tcPr>
-            <w:tcW w:w="1631" w:type="dxa"/>
+            <w:tcW w:w="783" w:type="dxa"/>
           </w:tcPr>
           <w:p/>
         </w:tc>
         <w:tc>
           <w:tcPr>
-            <w:tcW w:w="1862" w:type="dxa"/>
-          </w:tcPr>
-          <w:p/>
-        </w:tc>
-        <w:tc>
-          <w:tcPr>
-            <w:tcW w:w="1862" w:type="dxa"/>
+            <w:tcW w:w="1012" w:type="dxa"/>
           </w:tcPr>
           <w:p/>
         </w:tc>
@@ -4305,37 +4498,53 @@
         </w:trPr>
         <w:tc>
           <w:tcPr>
-            <w:tcW w:w="1862" w:type="dxa"/>
-          </w:tcPr>
-          <w:p>
-            <w:r>
-              <w:t>Green LED</w:t>
-            </w:r>
-          </w:p>
-        </w:tc>
-        <w:tc>
-          <w:tcPr>
-            <w:tcW w:w="2093" w:type="dxa"/>
-          </w:tcPr>
-          <w:p/>
-        </w:tc>
-        <w:tc>
-          <w:tcPr>
-            <w:tcW w:w="1631" w:type="dxa"/>
-          </w:tcPr>
-          <w:p/>
-        </w:tc>
-        <w:tc>
-          <w:tcPr>
-            <w:tcW w:w="1862" w:type="dxa"/>
-          </w:tcPr>
-          <w:p/>
-        </w:tc>
-        <w:tc>
-          <w:tcPr>
-            <w:tcW w:w="1862" w:type="dxa"/>
-          </w:tcPr>
-          <w:p/>
+            <w:tcW w:w="1290" w:type="dxa"/>
+          </w:tcPr>
+          <w:p>
+            <w:r>
+              <w:t xml:space="preserve">Neural Processing Unit </w:t>
+            </w:r>
+          </w:p>
+        </w:tc>
+        <w:tc>
+          <w:tcPr>
+            <w:tcW w:w="1495" w:type="dxa"/>
+          </w:tcPr>
+          <w:p>
+            <w:r>
+              <w:t xml:space="preserve">Coral Ai </w:t>
+            </w:r>
+          </w:p>
+        </w:tc>
+        <w:tc>
+          <w:tcPr>
+            <w:tcW w:w="5067" w:type="dxa"/>
+          </w:tcPr>
+          <w:p>
+            <w:r>
+              <w:t>https://coral.ai/products/accelerator</w:t>
+            </w:r>
+          </w:p>
+        </w:tc>
+        <w:tc>
+          <w:tcPr>
+            <w:tcW w:w="783" w:type="dxa"/>
+          </w:tcPr>
+          <w:p>
+            <w:r>
+              <w:t xml:space="preserve">     1</w:t>
+            </w:r>
+          </w:p>
+        </w:tc>
+        <w:tc>
+          <w:tcPr>
+            <w:tcW w:w="1012" w:type="dxa"/>
+          </w:tcPr>
+          <w:p>
+            <w:r>
+              <w:t>$59.00</w:t>
+            </w:r>
+          </w:p>
         </w:tc>
       </w:tr>
       <w:tr>
@@ -4344,35 +4553,48 @@
         </w:trPr>
         <w:tc>
           <w:tcPr>
-            <w:tcW w:w="1862" w:type="dxa"/>
-          </w:tcPr>
-          <w:p>
-            <w:r>
-              <w:t xml:space="preserve">Neural Processing Unit </w:t>
-            </w:r>
-          </w:p>
-        </w:tc>
-        <w:tc>
-          <w:tcPr>
-            <w:tcW w:w="2093" w:type="dxa"/>
+            <w:tcW w:w="1290" w:type="dxa"/>
+          </w:tcPr>
+          <w:p>
+            <w:r>
+              <w:lastRenderedPageBreak/>
+              <w:t>Led board PCB</w:t>
+            </w:r>
+          </w:p>
+        </w:tc>
+        <w:tc>
+          <w:tcPr>
+            <w:tcW w:w="1495" w:type="dxa"/>
+          </w:tcPr>
+          <w:p>
+            <w:pPr>
+              <w:rPr>
+                <w:b/>
+              </w:rPr>
+            </w:pPr>
+            <w:r>
+              <w:rPr>
+                <w:b/>
+              </w:rPr>
+              <w:t>TBD</w:t>
+            </w:r>
+          </w:p>
+        </w:tc>
+        <w:tc>
+          <w:tcPr>
+            <w:tcW w:w="5067" w:type="dxa"/>
           </w:tcPr>
           <w:p/>
         </w:tc>
         <w:tc>
           <w:tcPr>
-            <w:tcW w:w="1631" w:type="dxa"/>
+            <w:tcW w:w="783" w:type="dxa"/>
           </w:tcPr>
           <w:p/>
         </w:tc>
         <w:tc>
           <w:tcPr>
-            <w:tcW w:w="1862" w:type="dxa"/>
-          </w:tcPr>
-          <w:p/>
-        </w:tc>
-        <w:tc>
-          <w:tcPr>
-            <w:tcW w:w="1862" w:type="dxa"/>
+            <w:tcW w:w="1012" w:type="dxa"/>
           </w:tcPr>
           <w:p/>
         </w:tc>
@@ -4383,38 +4605,63 @@
         </w:trPr>
         <w:tc>
           <w:tcPr>
-            <w:tcW w:w="1862" w:type="dxa"/>
-          </w:tcPr>
-          <w:p>
-            <w:r>
-              <w:lastRenderedPageBreak/>
-              <w:t>Led board PCB</w:t>
-            </w:r>
-          </w:p>
-        </w:tc>
-        <w:tc>
-          <w:tcPr>
-            <w:tcW w:w="2093" w:type="dxa"/>
-          </w:tcPr>
-          <w:p/>
-        </w:tc>
-        <w:tc>
-          <w:tcPr>
-            <w:tcW w:w="1631" w:type="dxa"/>
-          </w:tcPr>
-          <w:p/>
-        </w:tc>
-        <w:tc>
-          <w:tcPr>
-            <w:tcW w:w="1862" w:type="dxa"/>
-          </w:tcPr>
-          <w:p/>
-        </w:tc>
-        <w:tc>
-          <w:tcPr>
-            <w:tcW w:w="1862" w:type="dxa"/>
-          </w:tcPr>
-          <w:p/>
+            <w:tcW w:w="1290" w:type="dxa"/>
+          </w:tcPr>
+          <w:p>
+            <w:r>
+              <w:t xml:space="preserve">MIPI CSI Camera </w:t>
+            </w:r>
+          </w:p>
+        </w:tc>
+        <w:tc>
+          <w:tcPr>
+            <w:tcW w:w="1495" w:type="dxa"/>
+          </w:tcPr>
+          <w:p>
+            <w:pPr>
+              <w:rPr>
+                <w:b/>
+              </w:rPr>
+            </w:pPr>
+            <w:r>
+              <w:t xml:space="preserve">Sony IMX92 camera sensor color for </w:t>
+            </w:r>
+            <w:proofErr w:type="spellStart"/>
+            <w:r>
+              <w:t>RaspPi</w:t>
+            </w:r>
+            <w:proofErr w:type="spellEnd"/>
+          </w:p>
+        </w:tc>
+        <w:tc>
+          <w:tcPr>
+            <w:tcW w:w="5067" w:type="dxa"/>
+          </w:tcPr>
+          <w:p>
+            <w:r>
+              <w:t xml:space="preserve">Already available </w:t>
+            </w:r>
+          </w:p>
+        </w:tc>
+        <w:tc>
+          <w:tcPr>
+            <w:tcW w:w="783" w:type="dxa"/>
+          </w:tcPr>
+          <w:p>
+            <w:r>
+              <w:t>N/A</w:t>
+            </w:r>
+          </w:p>
+        </w:tc>
+        <w:tc>
+          <w:tcPr>
+            <w:tcW w:w="1012" w:type="dxa"/>
+          </w:tcPr>
+          <w:p>
+            <w:r>
+              <w:t>$0.00</w:t>
+            </w:r>
+          </w:p>
         </w:tc>
       </w:tr>
       <w:tr>
@@ -4423,35 +4670,47 @@
         </w:trPr>
         <w:tc>
           <w:tcPr>
-            <w:tcW w:w="1862" w:type="dxa"/>
-          </w:tcPr>
-          <w:p>
-            <w:r>
-              <w:t xml:space="preserve">MIPI CSI Camera </w:t>
-            </w:r>
-          </w:p>
-        </w:tc>
-        <w:tc>
-          <w:tcPr>
-            <w:tcW w:w="2093" w:type="dxa"/>
+            <w:tcW w:w="1290" w:type="dxa"/>
+          </w:tcPr>
+          <w:p>
+            <w:r>
+              <w:t>Drone Frame</w:t>
+            </w:r>
+          </w:p>
+        </w:tc>
+        <w:tc>
+          <w:tcPr>
+            <w:tcW w:w="1495" w:type="dxa"/>
+          </w:tcPr>
+          <w:p>
+            <w:pPr>
+              <w:rPr>
+                <w:b/>
+              </w:rPr>
+            </w:pPr>
+            <w:r>
+              <w:rPr>
+                <w:b/>
+              </w:rPr>
+              <w:t>TBD</w:t>
+            </w:r>
+          </w:p>
+        </w:tc>
+        <w:tc>
+          <w:tcPr>
+            <w:tcW w:w="5067" w:type="dxa"/>
           </w:tcPr>
           <w:p/>
         </w:tc>
         <w:tc>
           <w:tcPr>
-            <w:tcW w:w="1631" w:type="dxa"/>
+            <w:tcW w:w="783" w:type="dxa"/>
           </w:tcPr>
           <w:p/>
         </w:tc>
         <w:tc>
           <w:tcPr>
-            <w:tcW w:w="1862" w:type="dxa"/>
-          </w:tcPr>
-          <w:p/>
-        </w:tc>
-        <w:tc>
-          <w:tcPr>
-            <w:tcW w:w="1862" w:type="dxa"/>
+            <w:tcW w:w="1012" w:type="dxa"/>
           </w:tcPr>
           <w:p/>
         </w:tc>
@@ -4462,35 +4721,47 @@
         </w:trPr>
         <w:tc>
           <w:tcPr>
-            <w:tcW w:w="1862" w:type="dxa"/>
-          </w:tcPr>
-          <w:p>
-            <w:r>
-              <w:t>Drone Frame</w:t>
-            </w:r>
-          </w:p>
-        </w:tc>
-        <w:tc>
-          <w:tcPr>
-            <w:tcW w:w="2093" w:type="dxa"/>
+            <w:tcW w:w="1290" w:type="dxa"/>
+          </w:tcPr>
+          <w:p>
+            <w:r>
+              <w:t>Screws</w:t>
+            </w:r>
+          </w:p>
+        </w:tc>
+        <w:tc>
+          <w:tcPr>
+            <w:tcW w:w="1495" w:type="dxa"/>
+          </w:tcPr>
+          <w:p>
+            <w:pPr>
+              <w:rPr>
+                <w:b/>
+              </w:rPr>
+            </w:pPr>
+            <w:r>
+              <w:rPr>
+                <w:b/>
+              </w:rPr>
+              <w:t>TBD</w:t>
+            </w:r>
+          </w:p>
+        </w:tc>
+        <w:tc>
+          <w:tcPr>
+            <w:tcW w:w="5067" w:type="dxa"/>
           </w:tcPr>
           <w:p/>
         </w:tc>
         <w:tc>
           <w:tcPr>
-            <w:tcW w:w="1631" w:type="dxa"/>
+            <w:tcW w:w="783" w:type="dxa"/>
           </w:tcPr>
           <w:p/>
         </w:tc>
         <w:tc>
           <w:tcPr>
-            <w:tcW w:w="1862" w:type="dxa"/>
-          </w:tcPr>
-          <w:p/>
-        </w:tc>
-        <w:tc>
-          <w:tcPr>
-            <w:tcW w:w="1862" w:type="dxa"/>
+            <w:tcW w:w="1012" w:type="dxa"/>
           </w:tcPr>
           <w:p/>
         </w:tc>
@@ -4501,37 +4772,71 @@
         </w:trPr>
         <w:tc>
           <w:tcPr>
-            <w:tcW w:w="1862" w:type="dxa"/>
-          </w:tcPr>
-          <w:p>
-            <w:r>
-              <w:t>Screws</w:t>
-            </w:r>
-          </w:p>
-        </w:tc>
-        <w:tc>
-          <w:tcPr>
-            <w:tcW w:w="2093" w:type="dxa"/>
-          </w:tcPr>
+            <w:tcW w:w="1290" w:type="dxa"/>
+          </w:tcPr>
+          <w:p>
+            <w:r>
+              <w:t>Battery charger</w:t>
+            </w:r>
+          </w:p>
+        </w:tc>
+        <w:tc>
+          <w:tcPr>
+            <w:tcW w:w="1495" w:type="dxa"/>
+          </w:tcPr>
+          <w:p>
+            <w:pPr>
+              <w:rPr>
+                <w:rFonts w:ascii="Arial" w:hAnsi="Arial" w:cs="Arial"/>
+                <w:color w:val="000000"/>
+                <w:spacing w:val="15"/>
+                <w:sz w:val="27"/>
+                <w:szCs w:val="27"/>
+              </w:rPr>
+            </w:pPr>
+            <w:r>
+              <w:t xml:space="preserve">Gens ace </w:t>
+            </w:r>
+            <w:proofErr w:type="spellStart"/>
+            <w:r>
+              <w:t>iMars</w:t>
+            </w:r>
+            <w:proofErr w:type="spellEnd"/>
+            <w:r>
+              <w:t xml:space="preserve"> D300</w:t>
+            </w:r>
+          </w:p>
           <w:p/>
         </w:tc>
         <w:tc>
           <w:tcPr>
-            <w:tcW w:w="1631" w:type="dxa"/>
-          </w:tcPr>
-          <w:p/>
-        </w:tc>
-        <w:tc>
-          <w:tcPr>
-            <w:tcW w:w="1862" w:type="dxa"/>
-          </w:tcPr>
-          <w:p/>
-        </w:tc>
-        <w:tc>
-          <w:tcPr>
-            <w:tcW w:w="1862" w:type="dxa"/>
-          </w:tcPr>
-          <w:p/>
+            <w:tcW w:w="5067" w:type="dxa"/>
+          </w:tcPr>
+          <w:p>
+            <w:r>
+              <w:t>https://genstattu.com/gens-ace-imars-d300-g-tech-channel-ac-dc-300w-700w-rc-battery-charger-us-white/</w:t>
+            </w:r>
+          </w:p>
+        </w:tc>
+        <w:tc>
+          <w:tcPr>
+            <w:tcW w:w="783" w:type="dxa"/>
+          </w:tcPr>
+          <w:p>
+            <w:r>
+              <w:t>1</w:t>
+            </w:r>
+          </w:p>
+        </w:tc>
+        <w:tc>
+          <w:tcPr>
+            <w:tcW w:w="1012" w:type="dxa"/>
+          </w:tcPr>
+          <w:p>
+            <w:r>
+              <w:t>$129.00</w:t>
+            </w:r>
+          </w:p>
         </w:tc>
       </w:tr>
       <w:tr>
@@ -4540,31 +4845,31 @@
         </w:trPr>
         <w:tc>
           <w:tcPr>
-            <w:tcW w:w="1862" w:type="dxa"/>
+            <w:tcW w:w="1290" w:type="dxa"/>
           </w:tcPr>
           <w:p/>
         </w:tc>
         <w:tc>
           <w:tcPr>
-            <w:tcW w:w="2093" w:type="dxa"/>
+            <w:tcW w:w="1495" w:type="dxa"/>
           </w:tcPr>
           <w:p/>
         </w:tc>
         <w:tc>
           <w:tcPr>
-            <w:tcW w:w="1631" w:type="dxa"/>
+            <w:tcW w:w="5067" w:type="dxa"/>
           </w:tcPr>
           <w:p/>
         </w:tc>
         <w:tc>
           <w:tcPr>
-            <w:tcW w:w="1862" w:type="dxa"/>
+            <w:tcW w:w="783" w:type="dxa"/>
           </w:tcPr>
           <w:p/>
         </w:tc>
         <w:tc>
           <w:tcPr>
-            <w:tcW w:w="1862" w:type="dxa"/>
+            <w:tcW w:w="1012" w:type="dxa"/>
           </w:tcPr>
           <w:p/>
         </w:tc>
@@ -4575,68 +4880,59 @@
         </w:trPr>
         <w:tc>
           <w:tcPr>
-            <w:tcW w:w="1862" w:type="dxa"/>
+            <w:tcW w:w="1290" w:type="dxa"/>
+          </w:tcPr>
+          <w:p>
+            <w:pPr>
+              <w:rPr>
+                <w:b/>
+                <w:i/>
+              </w:rPr>
+            </w:pPr>
+            <w:r>
+              <w:rPr>
+                <w:b/>
+                <w:i/>
+              </w:rPr>
+              <w:t>Total BOM Cost</w:t>
+            </w:r>
+          </w:p>
+        </w:tc>
+        <w:tc>
+          <w:tcPr>
+            <w:tcW w:w="1495" w:type="dxa"/>
           </w:tcPr>
           <w:p/>
         </w:tc>
         <w:tc>
           <w:tcPr>
-            <w:tcW w:w="2093" w:type="dxa"/>
+            <w:tcW w:w="5067" w:type="dxa"/>
           </w:tcPr>
           <w:p/>
         </w:tc>
         <w:tc>
           <w:tcPr>
-            <w:tcW w:w="1631" w:type="dxa"/>
+            <w:tcW w:w="783" w:type="dxa"/>
           </w:tcPr>
           <w:p/>
         </w:tc>
         <w:tc>
           <w:tcPr>
-            <w:tcW w:w="1862" w:type="dxa"/>
-          </w:tcPr>
-          <w:p/>
-        </w:tc>
-        <w:tc>
-          <w:tcPr>
-            <w:tcW w:w="1862" w:type="dxa"/>
-          </w:tcPr>
-          <w:p/>
-        </w:tc>
-      </w:tr>
-      <w:tr>
-        <w:trPr>
-          <w:trHeight w:val="286"/>
-        </w:trPr>
-        <w:tc>
-          <w:tcPr>
-            <w:tcW w:w="1862" w:type="dxa"/>
-          </w:tcPr>
-          <w:p/>
-        </w:tc>
-        <w:tc>
-          <w:tcPr>
-            <w:tcW w:w="2093" w:type="dxa"/>
-          </w:tcPr>
-          <w:p/>
-        </w:tc>
-        <w:tc>
-          <w:tcPr>
-            <w:tcW w:w="1631" w:type="dxa"/>
-          </w:tcPr>
-          <w:p/>
-        </w:tc>
-        <w:tc>
-          <w:tcPr>
-            <w:tcW w:w="1862" w:type="dxa"/>
-          </w:tcPr>
-          <w:p/>
-        </w:tc>
-        <w:tc>
-          <w:tcPr>
-            <w:tcW w:w="1862" w:type="dxa"/>
-          </w:tcPr>
-          <w:p/>
+            <w:tcW w:w="1012" w:type="dxa"/>
+          </w:tcPr>
+          <w:p>
+            <w:pPr>
+              <w:rPr>
+                <w:b/>
+              </w:rPr>
+            </w:pPr>
+            <w:r>
+              <w:rPr>
+                <w:b/>
+              </w:rPr>
+              <w:t>$469.59</w:t>
+            </w:r>
+          </w:p>
         </w:tc>
       </w:tr>
     </w:tbl>
@@ -4644,10 +4940,7 @@
     <w:p/>
     <w:p/>
     <w:p/>
-    <w:p>
-      <w:bookmarkStart w:id="0" w:name="_GoBack"/>
-      <w:bookmarkEnd w:id="0"/>
-    </w:p>
+    <w:p/>
     <w:p/>
     <w:p/>
     <w:p/>
@@ -5129,7 +5422,6 @@
   <w:style w:type="character" w:default="1" w:styleId="DefaultParagraphFont">
     <w:name w:val="Default Paragraph Font"/>
     <w:uiPriority w:val="1"/>
-    <w:semiHidden/>
     <w:unhideWhenUsed/>
   </w:style>
   <w:style w:type="table" w:default="1" w:styleId="TableNormal">
@@ -5244,6 +5536,17 @@
         <w:insideV w:val="single" w:sz="4" w:space="0" w:color="auto"/>
       </w:tblBorders>
     </w:tblPr>
+  </w:style>
+  <w:style w:type="character" w:styleId="Hyperlink">
+    <w:name w:val="Hyperlink"/>
+    <w:basedOn w:val="DefaultParagraphFont"/>
+    <w:uiPriority w:val="99"/>
+    <w:unhideWhenUsed/>
+    <w:rsid w:val="004F3A2F"/>
+    <w:rPr>
+      <w:color w:val="0563C1" w:themeColor="hyperlink"/>
+      <w:u w:val="single"/>
+    </w:rPr>
   </w:style>
 </w:styles>
 </file>

</xml_diff>

<commit_message>
Update BOM list for the Ultrasonic sensors to be used for obstacle detection. Updated the Sensor Module design and broke up tasks for implementation.
</commit_message>
<xml_diff>
--- a/Requirements/ADSEN86-Hardware-SystemArchitecture.docx
+++ b/Requirements/ADSEN86-Hardware-SystemArchitecture.docx
@@ -121,13 +121,13 @@
               <wp:anchor distT="0" distB="0" distL="114300" distR="114300" simplePos="0" relativeHeight="251752448" behindDoc="0" locked="0" layoutInCell="1" allowOverlap="1">
                 <wp:simplePos x="0" y="0"/>
                 <wp:positionH relativeFrom="column">
-                  <wp:posOffset>-126641</wp:posOffset>
+                  <wp:posOffset>-123825</wp:posOffset>
                 </wp:positionH>
                 <wp:positionV relativeFrom="paragraph">
-                  <wp:posOffset>170898</wp:posOffset>
+                  <wp:posOffset>175260</wp:posOffset>
                 </wp:positionV>
-                <wp:extent cx="6559688" cy="4556097"/>
-                <wp:effectExtent l="0" t="0" r="12700" b="16510"/>
+                <wp:extent cx="6169577" cy="4556097"/>
+                <wp:effectExtent l="0" t="0" r="22225" b="16510"/>
                 <wp:wrapNone/>
                 <wp:docPr id="63" name="Group 63"/>
                 <wp:cNvGraphicFramePr/>
@@ -138,9 +138,9 @@
                       <wpg:grpSpPr>
                         <a:xfrm>
                           <a:off x="0" y="0"/>
-                          <a:ext cx="6559688" cy="4556097"/>
+                          <a:ext cx="6169577" cy="4556097"/>
                           <a:chOff x="0" y="0"/>
-                          <a:chExt cx="6559688" cy="4556097"/>
+                          <a:chExt cx="6169577" cy="4556097"/>
                         </a:xfrm>
                       </wpg:grpSpPr>
                       <wpg:grpSp>
@@ -149,9 +149,9 @@
                         <wpg:grpSpPr>
                           <a:xfrm>
                             <a:off x="0" y="0"/>
-                            <a:ext cx="6559688" cy="4508390"/>
+                            <a:ext cx="6169577" cy="4508390"/>
                             <a:chOff x="0" y="0"/>
-                            <a:chExt cx="6559688" cy="4508390"/>
+                            <a:chExt cx="6169577" cy="4508390"/>
                           </a:xfrm>
                         </wpg:grpSpPr>
                         <wps:wsp>
@@ -193,9 +193,9 @@
                           <wpg:grpSpPr>
                             <a:xfrm>
                               <a:off x="0" y="0"/>
-                              <a:ext cx="6559688" cy="4508390"/>
+                              <a:ext cx="6169577" cy="4508390"/>
                               <a:chOff x="0" y="0"/>
-                              <a:chExt cx="6559688" cy="4508390"/>
+                              <a:chExt cx="6169577" cy="4508390"/>
                             </a:xfrm>
                           </wpg:grpSpPr>
                           <wps:wsp>
@@ -342,9 +342,9 @@
                             <wpg:grpSpPr>
                               <a:xfrm>
                                 <a:off x="0" y="0"/>
-                                <a:ext cx="6559688" cy="4508390"/>
+                                <a:ext cx="6169577" cy="4508390"/>
                                 <a:chOff x="0" y="0"/>
-                                <a:chExt cx="6559688" cy="4508390"/>
+                                <a:chExt cx="6169577" cy="4508390"/>
                               </a:xfrm>
                             </wpg:grpSpPr>
                             <wps:wsp>
@@ -452,9 +452,9 @@
                               <wpg:grpSpPr>
                                 <a:xfrm>
                                   <a:off x="0" y="0"/>
-                                  <a:ext cx="6559688" cy="4508390"/>
+                                  <a:ext cx="6169577" cy="4508390"/>
                                   <a:chOff x="0" y="0"/>
-                                  <a:chExt cx="6559688" cy="4508390"/>
+                                  <a:chExt cx="6169577" cy="4508390"/>
                                 </a:xfrm>
                               </wpg:grpSpPr>
                               <wps:wsp>
@@ -563,8 +563,8 @@
                                 <wps:cNvSpPr/>
                                 <wps:spPr>
                                   <a:xfrm>
-                                    <a:off x="5279666" y="2274073"/>
-                                    <a:ext cx="1280022" cy="1343245"/>
+                                    <a:off x="5334000" y="2216987"/>
+                                    <a:ext cx="796925" cy="793280"/>
                                   </a:xfrm>
                                   <a:prstGeom prst="round2DiagRect">
                                     <a:avLst/>
@@ -2070,8 +2070,8 @@
                                 <wps:cNvSpPr/>
                                 <wps:spPr>
                                   <a:xfrm>
-                                    <a:off x="4484536" y="2584174"/>
-                                    <a:ext cx="795020" cy="588286"/>
+                                    <a:off x="4483734" y="2383487"/>
+                                    <a:ext cx="795020" cy="351398"/>
                                   </a:xfrm>
                                   <a:prstGeom prst="leftRightArrow">
                                     <a:avLst/>
@@ -2104,8 +2104,14 @@
                                     <w:p>
                                       <w:pPr>
                                         <w:jc w:val="center"/>
+                                        <w:rPr>
+                                          <w:sz w:val="12"/>
+                                        </w:rPr>
                                       </w:pPr>
                                       <w:r>
+                                        <w:rPr>
+                                          <w:sz w:val="12"/>
+                                        </w:rPr>
                                         <w:t>DSI</w:t>
                                       </w:r>
                                     </w:p>
@@ -2606,17 +2612,20 @@
                     </wpg:wgp>
                   </a:graphicData>
                 </a:graphic>
+                <wp14:sizeRelH relativeFrom="margin">
+                  <wp14:pctWidth>0</wp14:pctWidth>
+                </wp14:sizeRelH>
               </wp:anchor>
             </w:drawing>
           </mc:Choice>
           <mc:Fallback>
             <w:pict>
-              <v:group id="Group 63" o:spid="_x0000_s1026" style="position:absolute;margin-left:-9.95pt;margin-top:13.45pt;width:516.5pt;height:358.75pt;z-index:251752448" coordsize="65596,45560" o:gfxdata="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">
-                <v:group id="Group 57" o:spid="_x0000_s1027" style="position:absolute;width:65596;height:45083" coordsize="65596,45083" o:gfxdata="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">
+              <v:group id="Group 63" o:spid="_x0000_s1026" style="position:absolute;margin-left:-9.75pt;margin-top:13.8pt;width:485.8pt;height:358.75pt;z-index:251752448;mso-width-relative:margin" coordsize="61695,45560" o:gfxdata="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">
+                <v:group id="Group 57" o:spid="_x0000_s1027" style="position:absolute;width:61695;height:45083" coordsize="61695,45083" o:gfxdata="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">
                   <v:line id="Straight Connector 24" o:spid="_x0000_s1028" style="position:absolute;flip:y;visibility:visible;mso-wrap-style:square" from="47230,41664" to="50490,41664" o:connectortype="straight" o:gfxdata="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" strokecolor="#ffc000" strokeweight="2.25pt">
                     <v:stroke joinstyle="miter"/>
                   </v:line>
-                  <v:group id="Group 56" o:spid="_x0000_s1029" style="position:absolute;width:65596;height:45083" coordsize="65596,45083" o:gfxdata="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">
+                  <v:group id="Group 56" o:spid="_x0000_s1029" style="position:absolute;width:61695;height:45083" coordsize="61695,45083" o:gfxdata="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">
                     <v:line id="Straight Connector 12" o:spid="_x0000_s1030" style="position:absolute;visibility:visible;mso-wrap-style:square" from="46276,4055" to="49099,4055" o:connectortype="straight" o:gfxdata="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" strokecolor="red" strokeweight="2.25pt">
                       <v:stroke joinstyle="miter"/>
                     </v:line>
@@ -2633,7 +2642,7 @@
                     <v:shape id="Straight Arrow Connector 32" o:spid="_x0000_s1033" type="#_x0000_t32" style="position:absolute;left:26954;top:3816;width:0;height:6123;flip:y;visibility:visible;mso-wrap-style:square" o:connectortype="straight" o:gfxdata="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" strokecolor="black [3213]" strokeweight="2pt">
                       <v:stroke startarrow="oval" endarrow="diamond" linestyle="thickThin"/>
                     </v:shape>
-                    <v:group id="Group 55" o:spid="_x0000_s1034" style="position:absolute;width:65596;height:45083" coordsize="65596,45083" o:gfxdata="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">
+                    <v:group id="Group 55" o:spid="_x0000_s1034" style="position:absolute;width:61695;height:45083" coordsize="61695,45083" o:gfxdata="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">
                       <v:line id="Straight Connector 26" o:spid="_x0000_s1035" style="position:absolute;visibility:visible;mso-wrap-style:square" from="3657,33475" to="3657,37927" o:connectortype="straight" o:gfxdata="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" strokecolor="black [3213]" strokeweight="2.25pt">
                         <v:stroke joinstyle="miter"/>
                       </v:line>
@@ -2643,7 +2652,7 @@
                       <v:line id="Straight Connector 28" o:spid="_x0000_s1037" style="position:absolute;visibility:visible;mso-wrap-style:square" from="8984,33634" to="8984,37768" o:connectortype="straight" o:gfxdata="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" strokecolor="red" strokeweight="2.25pt">
                         <v:stroke joinstyle="miter"/>
                       </v:line>
-                      <v:group id="Group 54" o:spid="_x0000_s1038" style="position:absolute;width:65596;height:45083" coordsize="65596,45083" o:gfxdata="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">
+                      <v:group id="Group 54" o:spid="_x0000_s1038" style="position:absolute;width:61695;height:45083" coordsize="61695,45083" o:gfxdata="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">
                         <v:shapetype id="_x0000_t69" coordsize="21600,21600" o:spt="69" adj="4320,5400" path="m,10800l@0,21600@0@3@2@3@2,21600,21600,10800@2,0@2@1@0@1@0,xe">
                           <v:stroke joinstyle="miter"/>
                           <v:formulas>
@@ -2687,10 +2696,10 @@
                             </w:txbxContent>
                           </v:textbox>
                         </v:roundrect>
-                        <v:shape id="Round Diagonal Corner Rectangle 2" o:spid="_x0000_s1041" style="position:absolute;left:52796;top:22740;width:12800;height:13433;visibility:visible;mso-wrap-style:square;v-text-anchor:middle" coordsize="1280022,1343245" o:spt="100" o:gfxdata="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" adj="-11796480,,5400" path="m213341,l1280022,r,l1280022,1129904v,117825,-95516,213341,-213341,213341l,1343245r,l,213341c,95516,95516,,213341,xe" fillcolor="#c45911 [2405]" strokecolor="#1f4d78 [1604]" strokeweight="1pt">
+                        <v:shape id="Round Diagonal Corner Rectangle 2" o:spid="_x0000_s1041" style="position:absolute;left:53340;top:22169;width:7969;height:7933;visibility:visible;mso-wrap-style:square;v-text-anchor:middle" coordsize="796925,793280" o:spt="100" o:gfxdata="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" adj="-11796480,,5400" path="m132216,l796925,r,l796925,661064v,73021,-59195,132216,-132216,132216l,793280r,l,132216c,59195,59195,,132216,xe" fillcolor="#c45911 [2405]" strokecolor="#1f4d78 [1604]" strokeweight="1pt">
                           <v:stroke joinstyle="miter"/>
                           <v:formulas/>
-                          <v:path arrowok="t" o:connecttype="custom" o:connectlocs="213341,0;1280022,0;1280022,0;1280022,1129904;1066681,1343245;0,1343245;0,1343245;0,213341;213341,0" o:connectangles="0,0,0,0,0,0,0,0,0" textboxrect="0,0,1280022,1343245"/>
+                          <v:path arrowok="t" o:connecttype="custom" o:connectlocs="132216,0;796925,0;796925,0;796925,661064;664709,793280;0,793280;0,793280;0,132216;132216,0" o:connectangles="0,0,0,0,0,0,0,0,0" textboxrect="0,0,796925,793280"/>
                           <v:textbox>
                             <w:txbxContent>
                               <w:p>
@@ -3190,14 +3199,20 @@
                             </w:txbxContent>
                           </v:textbox>
                         </v:shape>
-                        <v:shape id="Left-Right Arrow 46" o:spid="_x0000_s1072" type="#_x0000_t69" style="position:absolute;left:44845;top:25841;width:7950;height:5883;visibility:visible;mso-wrap-style:square;v-text-anchor:middle" o:gfxdata="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" adj="7992" fillcolor="#f4b083 [1941]" strokecolor="#1f4d78 [1604]" strokeweight="1pt">
+                        <v:shape id="Left-Right Arrow 46" o:spid="_x0000_s1072" type="#_x0000_t69" style="position:absolute;left:44837;top:23834;width:7950;height:3514;visibility:visible;mso-wrap-style:square;v-text-anchor:middle" o:gfxdata="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" adj="4774" fillcolor="#f4b083 [1941]" strokecolor="#1f4d78 [1604]" strokeweight="1pt">
                           <v:textbox>
                             <w:txbxContent>
                               <w:p>
                                 <w:pPr>
                                   <w:jc w:val="center"/>
+                                  <w:rPr>
+                                    <w:sz w:val="12"/>
+                                  </w:rPr>
                                 </w:pPr>
                                 <w:r>
+                                  <w:rPr>
+                                    <w:sz w:val="12"/>
+                                  </w:rPr>
                                   <w:t>DSI</w:t>
                                 </w:r>
                               </w:p>
@@ -3327,6 +3342,178 @@
     <w:p/>
     <w:p/>
     <w:p>
+      <w:r>
+        <w:rPr>
+          <w:noProof/>
+        </w:rPr>
+        <mc:AlternateContent>
+          <mc:Choice Requires="wps">
+            <w:drawing>
+              <wp:anchor distT="0" distB="0" distL="114300" distR="114300" simplePos="0" relativeHeight="251763712" behindDoc="0" locked="0" layoutInCell="1" allowOverlap="1" wp14:anchorId="45CD691C" wp14:editId="744639ED">
+                <wp:simplePos x="0" y="0"/>
+                <wp:positionH relativeFrom="column">
+                  <wp:posOffset>4333875</wp:posOffset>
+                </wp:positionH>
+                <wp:positionV relativeFrom="paragraph">
+                  <wp:posOffset>6985</wp:posOffset>
+                </wp:positionV>
+                <wp:extent cx="704850" cy="445770"/>
+                <wp:effectExtent l="38100" t="76200" r="76200" b="87630"/>
+                <wp:wrapNone/>
+                <wp:docPr id="29" name="Elbow Connector 29"/>
+                <wp:cNvGraphicFramePr/>
+                <a:graphic xmlns:a="http://schemas.openxmlformats.org/drawingml/2006/main">
+                  <a:graphicData uri="http://schemas.microsoft.com/office/word/2010/wordprocessingShape">
+                    <wps:wsp>
+                      <wps:cNvCnPr/>
+                      <wps:spPr>
+                        <a:xfrm flipH="1" flipV="1">
+                          <a:off x="0" y="0"/>
+                          <a:ext cx="704850" cy="445770"/>
+                        </a:xfrm>
+                        <a:prstGeom prst="bentConnector3">
+                          <a:avLst>
+                            <a:gd name="adj1" fmla="val 61192"/>
+                          </a:avLst>
+                        </a:prstGeom>
+                        <a:ln>
+                          <a:solidFill>
+                            <a:srgbClr val="FFC000"/>
+                          </a:solidFill>
+                          <a:headEnd type="triangle"/>
+                          <a:tailEnd type="triangle"/>
+                        </a:ln>
+                      </wps:spPr>
+                      <wps:style>
+                        <a:lnRef idx="1">
+                          <a:schemeClr val="accent1"/>
+                        </a:lnRef>
+                        <a:fillRef idx="0">
+                          <a:schemeClr val="accent1"/>
+                        </a:fillRef>
+                        <a:effectRef idx="0">
+                          <a:schemeClr val="accent1"/>
+                        </a:effectRef>
+                        <a:fontRef idx="minor">
+                          <a:schemeClr val="tx1"/>
+                        </a:fontRef>
+                      </wps:style>
+                      <wps:bodyPr/>
+                    </wps:wsp>
+                  </a:graphicData>
+                </a:graphic>
+                <wp14:sizeRelH relativeFrom="margin">
+                  <wp14:pctWidth>0</wp14:pctWidth>
+                </wp14:sizeRelH>
+                <wp14:sizeRelV relativeFrom="margin">
+                  <wp14:pctHeight>0</wp14:pctHeight>
+                </wp14:sizeRelV>
+              </wp:anchor>
+            </w:drawing>
+          </mc:Choice>
+          <mc:Fallback>
+            <w:pict>
+              <v:shape w14:anchorId="1048CE7F" id="Elbow Connector 29" o:spid="_x0000_s1026" type="#_x0000_t34" style="position:absolute;margin-left:341.25pt;margin-top:.55pt;width:55.5pt;height:35.1pt;flip:x y;z-index:251763712;visibility:visible;mso-wrap-style:square;mso-width-percent:0;mso-height-percent:0;mso-wrap-distance-left:9pt;mso-wrap-distance-top:0;mso-wrap-distance-right:9pt;mso-wrap-distance-bottom:0;mso-position-horizontal:absolute;mso-position-horizontal-relative:text;mso-position-vertical:absolute;mso-position-vertical-relative:text;mso-width-percent:0;mso-height-percent:0;mso-width-relative:margin;mso-height-relative:margin" o:gfxdata="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" adj="13217" strokecolor="#ffc000" strokeweight=".5pt">
+                <v:stroke startarrow="block" endarrow="block"/>
+              </v:shape>
+            </w:pict>
+          </mc:Fallback>
+        </mc:AlternateContent>
+      </w:r>
+      <w:r>
+        <w:rPr>
+          <w:noProof/>
+        </w:rPr>
+        <mc:AlternateContent>
+          <mc:Choice Requires="wps">
+            <w:drawing>
+              <wp:anchor distT="0" distB="0" distL="114300" distR="114300" simplePos="0" relativeHeight="251761664" behindDoc="0" locked="0" layoutInCell="1" allowOverlap="1">
+                <wp:simplePos x="0" y="0"/>
+                <wp:positionH relativeFrom="column">
+                  <wp:posOffset>5038725</wp:posOffset>
+                </wp:positionH>
+                <wp:positionV relativeFrom="paragraph">
+                  <wp:posOffset>192888</wp:posOffset>
+                </wp:positionV>
+                <wp:extent cx="1238250" cy="592908"/>
+                <wp:effectExtent l="0" t="0" r="19050" b="17145"/>
+                <wp:wrapNone/>
+                <wp:docPr id="14" name="Rounded Rectangle 14"/>
+                <wp:cNvGraphicFramePr/>
+                <a:graphic xmlns:a="http://schemas.openxmlformats.org/drawingml/2006/main">
+                  <a:graphicData uri="http://schemas.microsoft.com/office/word/2010/wordprocessingShape">
+                    <wps:wsp>
+                      <wps:cNvSpPr/>
+                      <wps:spPr>
+                        <a:xfrm>
+                          <a:off x="0" y="0"/>
+                          <a:ext cx="1238250" cy="592908"/>
+                        </a:xfrm>
+                        <a:prstGeom prst="roundRect">
+                          <a:avLst/>
+                        </a:prstGeom>
+                      </wps:spPr>
+                      <wps:style>
+                        <a:lnRef idx="2">
+                          <a:schemeClr val="accent6">
+                            <a:shade val="50000"/>
+                          </a:schemeClr>
+                        </a:lnRef>
+                        <a:fillRef idx="1">
+                          <a:schemeClr val="accent6"/>
+                        </a:fillRef>
+                        <a:effectRef idx="0">
+                          <a:schemeClr val="accent6"/>
+                        </a:effectRef>
+                        <a:fontRef idx="minor">
+                          <a:schemeClr val="lt1"/>
+                        </a:fontRef>
+                      </wps:style>
+                      <wps:txbx>
+                        <w:txbxContent>
+                          <w:p>
+                            <w:pPr>
+                              <w:jc w:val="center"/>
+                            </w:pPr>
+                            <w:r>
+                              <w:t>Ultrasonic Sensors</w:t>
+                            </w:r>
+                          </w:p>
+                        </w:txbxContent>
+                      </wps:txbx>
+                      <wps:bodyPr rot="0" spcFirstLastPara="0" vertOverflow="overflow" horzOverflow="overflow" vert="horz" wrap="square" lIns="91440" tIns="45720" rIns="91440" bIns="45720" numCol="1" spcCol="0" rtlCol="0" fromWordArt="0" anchor="ctr" anchorCtr="0" forceAA="0" compatLnSpc="1">
+                        <a:prstTxWarp prst="textNoShape">
+                          <a:avLst/>
+                        </a:prstTxWarp>
+                        <a:noAutofit/>
+                      </wps:bodyPr>
+                    </wps:wsp>
+                  </a:graphicData>
+                </a:graphic>
+              </wp:anchor>
+            </w:drawing>
+          </mc:Choice>
+          <mc:Fallback>
+            <w:pict>
+              <v:roundrect id="Rounded Rectangle 14" o:spid="_x0000_s1084" style="position:absolute;margin-left:396.75pt;margin-top:15.2pt;width:97.5pt;height:46.7pt;z-index:251761664;visibility:visible;mso-wrap-style:square;mso-wrap-distance-left:9pt;mso-wrap-distance-top:0;mso-wrap-distance-right:9pt;mso-wrap-distance-bottom:0;mso-position-horizontal:absolute;mso-position-horizontal-relative:text;mso-position-vertical:absolute;mso-position-vertical-relative:text;v-text-anchor:middle" arcsize="10923f" o:gfxdata="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" fillcolor="#70ad47 [3209]" strokecolor="#375623 [1609]" strokeweight="1pt">
+                <v:stroke joinstyle="miter"/>
+                <v:textbox>
+                  <w:txbxContent>
+                    <w:p>
+                      <w:pPr>
+                        <w:jc w:val="center"/>
+                      </w:pPr>
+                      <w:r>
+                        <w:t>Ultrasonic Sensors</w:t>
+                      </w:r>
+                    </w:p>
+                  </w:txbxContent>
+                </v:textbox>
+              </v:roundrect>
+            </w:pict>
+          </mc:Fallback>
+        </mc:AlternateContent>
+      </w:r>
       <w:r>
         <w:rPr>
           <w:noProof/>
@@ -3954,8 +4141,6 @@
               </w:rPr>
               <w:t>Number of items</w:t>
             </w:r>
-            <w:bookmarkStart w:id="0" w:name="_GoBack"/>
-            <w:bookmarkEnd w:id="0"/>
           </w:p>
         </w:tc>
         <w:tc>
@@ -4847,31 +5032,57 @@
           <w:tcPr>
             <w:tcW w:w="1290" w:type="dxa"/>
           </w:tcPr>
+          <w:p>
+            <w:proofErr w:type="spellStart"/>
+            <w:r>
+              <w:t>UltraSonic</w:t>
+            </w:r>
+            <w:proofErr w:type="spellEnd"/>
+            <w:r>
+              <w:t xml:space="preserve"> Sensor </w:t>
+            </w:r>
+          </w:p>
+        </w:tc>
+        <w:tc>
+          <w:tcPr>
+            <w:tcW w:w="1495" w:type="dxa"/>
+          </w:tcPr>
+          <w:p>
+            <w:r>
+              <w:t>HC-SR04 Ultrasonic Sonar Distance Sensor</w:t>
+            </w:r>
+          </w:p>
           <w:p/>
         </w:tc>
         <w:tc>
           <w:tcPr>
-            <w:tcW w:w="1495" w:type="dxa"/>
-          </w:tcPr>
-          <w:p/>
-        </w:tc>
-        <w:tc>
-          <w:tcPr>
             <w:tcW w:w="5067" w:type="dxa"/>
           </w:tcPr>
-          <w:p/>
+          <w:p>
+            <w:r>
+              <w:t>https://www.adafruit.com/product/3942</w:t>
+            </w:r>
+          </w:p>
         </w:tc>
         <w:tc>
           <w:tcPr>
             <w:tcW w:w="783" w:type="dxa"/>
           </w:tcPr>
-          <w:p/>
+          <w:p>
+            <w:r>
+              <w:t>10</w:t>
+            </w:r>
+          </w:p>
         </w:tc>
         <w:tc>
           <w:tcPr>
             <w:tcW w:w="1012" w:type="dxa"/>
           </w:tcPr>
-          <w:p/>
+          <w:p>
+            <w:r>
+              <w:t>$39.50</w:t>
+            </w:r>
+          </w:p>
         </w:tc>
       </w:tr>
       <w:tr>
@@ -4930,14 +5141,23 @@
               <w:rPr>
                 <w:b/>
               </w:rPr>
-              <w:t>$469.59</w:t>
+              <w:t>$509.0</w:t>
+            </w:r>
+            <w:r>
+              <w:rPr>
+                <w:b/>
+              </w:rPr>
+              <w:t>9</w:t>
             </w:r>
           </w:p>
         </w:tc>
       </w:tr>
     </w:tbl>
     <w:p/>
-    <w:p/>
+    <w:p>
+      <w:bookmarkStart w:id="0" w:name="_GoBack"/>
+      <w:bookmarkEnd w:id="0"/>
+    </w:p>
     <w:p/>
     <w:p/>
     <w:p/>
@@ -5422,6 +5642,7 @@
   <w:style w:type="character" w:default="1" w:styleId="DefaultParagraphFont">
     <w:name w:val="Default Paragraph Font"/>
     <w:uiPriority w:val="1"/>
+    <w:semiHidden/>
     <w:unhideWhenUsed/>
   </w:style>
   <w:style w:type="table" w:default="1" w:styleId="TableNormal">

</xml_diff>